<commit_message>
Se crea base de datos separaTuTurno
</commit_message>
<xml_diff>
--- a/recursos/pantallazo de postman.docx
+++ b/recursos/pantallazo de postman.docx
@@ -685,6 +685,82 @@
     <w:p>
       <w:pPr>
         <w:pStyle w:val="Prrafodelista"/>
+        <w:numPr>
+          <w:ilvl w:val="0"/>
+          <w:numId w:val="1"/>
+        </w:numPr>
+        <w:rPr>
+          <w:rFonts w:ascii="Times New Roman" w:hAnsi="Times New Roman" w:cs="Times New Roman"/>
+          <w:b/>
+          <w:sz w:val="24"/>
+          <w:szCs w:val="24"/>
+        </w:rPr>
+      </w:pPr>
+      <w:r>
+        <w:rPr>
+          <w:rFonts w:ascii="Times New Roman" w:hAnsi="Times New Roman" w:cs="Times New Roman"/>
+          <w:b/>
+          <w:sz w:val="24"/>
+          <w:szCs w:val="24"/>
+        </w:rPr>
+        <w:t>Separa tu turno:</w:t>
+      </w:r>
+    </w:p>
+    <w:p>
+      <w:pPr>
+        <w:rPr>
+          <w:rFonts w:ascii="Times New Roman" w:hAnsi="Times New Roman" w:cs="Times New Roman"/>
+          <w:b/>
+          <w:sz w:val="24"/>
+          <w:szCs w:val="24"/>
+        </w:rPr>
+      </w:pPr>
+      <w:r>
+        <w:rPr>
+          <w:noProof/>
+          <w:lang w:eastAsia="es-CO"/>
+        </w:rPr>
+        <w:lastRenderedPageBreak/>
+        <w:drawing>
+          <wp:inline distT="0" distB="0" distL="0" distR="0" wp14:anchorId="23F24860" wp14:editId="680791F0">
+            <wp:extent cx="5612130" cy="3019425"/>
+            <wp:effectExtent l="0" t="0" r="7620" b="9525"/>
+            <wp:docPr id="2" name="Imagen 2"/>
+            <wp:cNvGraphicFramePr>
+              <a:graphicFrameLocks xmlns:a="http://schemas.openxmlformats.org/drawingml/2006/main" noChangeAspect="1"/>
+            </wp:cNvGraphicFramePr>
+            <a:graphic xmlns:a="http://schemas.openxmlformats.org/drawingml/2006/main">
+              <a:graphicData uri="http://schemas.openxmlformats.org/drawingml/2006/picture">
+                <pic:pic xmlns:pic="http://schemas.openxmlformats.org/drawingml/2006/picture">
+                  <pic:nvPicPr>
+                    <pic:cNvPr id="1" name=""/>
+                    <pic:cNvPicPr/>
+                  </pic:nvPicPr>
+                  <pic:blipFill>
+                    <a:blip r:embed="rId15"/>
+                    <a:stretch>
+                      <a:fillRect/>
+                    </a:stretch>
+                  </pic:blipFill>
+                  <pic:spPr>
+                    <a:xfrm>
+                      <a:off x="0" y="0"/>
+                      <a:ext cx="5612130" cy="3019425"/>
+                    </a:xfrm>
+                    <a:prstGeom prst="rect">
+                      <a:avLst/>
+                    </a:prstGeom>
+                  </pic:spPr>
+                </pic:pic>
+              </a:graphicData>
+            </a:graphic>
+          </wp:inline>
+        </w:drawing>
+      </w:r>
+    </w:p>
+    <w:p>
+      <w:pPr>
+        <w:pStyle w:val="Prrafodelista"/>
         <w:ind w:left="0" w:firstLine="11"/>
         <w:rPr>
           <w:rFonts w:ascii="Times New Roman" w:hAnsi="Times New Roman" w:cs="Times New Roman"/>
@@ -719,7 +795,6 @@
           <w:noProof/>
           <w:lang w:eastAsia="es-CO"/>
         </w:rPr>
-        <w:lastRenderedPageBreak/>
         <w:drawing>
           <wp:inline distT="0" distB="0" distL="0" distR="0" wp14:anchorId="7EE648B7" wp14:editId="63F347E3">
             <wp:extent cx="5612130" cy="3454400"/>
@@ -736,7 +811,7 @@
                     <pic:cNvPicPr/>
                   </pic:nvPicPr>
                   <pic:blipFill>
-                    <a:blip r:embed="rId15"/>
+                    <a:blip r:embed="rId16"/>
                     <a:stretch>
                       <a:fillRect/>
                     </a:stretch>
@@ -1053,7 +1128,6 @@
           <w:sz w:val="24"/>
           <w:szCs w:val="24"/>
         </w:rPr>
-        <w:lastRenderedPageBreak/>
         <w:t>Estilistas:</w:t>
       </w:r>
     </w:p>
@@ -1099,7 +1173,7 @@
                     <pic:cNvPicPr/>
                   </pic:nvPicPr>
                   <pic:blipFill>
-                    <a:blip r:embed="rId16"/>
+                    <a:blip r:embed="rId17"/>
                     <a:stretch>
                       <a:fillRect/>
                     </a:stretch>
@@ -1146,6 +1220,7 @@
           <w:noProof/>
           <w:lang w:eastAsia="es-CO"/>
         </w:rPr>
+        <w:lastRenderedPageBreak/>
         <w:drawing>
           <wp:inline distT="0" distB="0" distL="0" distR="0" wp14:anchorId="15759AFD" wp14:editId="3286BCF6">
             <wp:extent cx="5612130" cy="3035935"/>
@@ -1162,7 +1237,7 @@
                     <pic:cNvPicPr/>
                   </pic:nvPicPr>
                   <pic:blipFill>
-                    <a:blip r:embed="rId17"/>
+                    <a:blip r:embed="rId18"/>
                     <a:stretch>
                       <a:fillRect/>
                     </a:stretch>
@@ -1229,7 +1304,6 @@
           <w:noProof/>
           <w:lang w:eastAsia="es-CO"/>
         </w:rPr>
-        <w:lastRenderedPageBreak/>
         <w:drawing>
           <wp:inline distT="0" distB="0" distL="0" distR="0" wp14:anchorId="641C8CE8" wp14:editId="5C57998B">
             <wp:extent cx="5612130" cy="3578860"/>
@@ -1246,7 +1320,7 @@
                     <pic:cNvPicPr/>
                   </pic:nvPicPr>
                   <pic:blipFill>
-                    <a:blip r:embed="rId18"/>
+                    <a:blip r:embed="rId19"/>
                     <a:stretch>
                       <a:fillRect/>
                     </a:stretch>
@@ -1625,7 +1699,7 @@
                     <pic:cNvPicPr/>
                   </pic:nvPicPr>
                   <pic:blipFill>
-                    <a:blip r:embed="rId19"/>
+                    <a:blip r:embed="rId20"/>
                     <a:stretch>
                       <a:fillRect/>
                     </a:stretch>
@@ -1676,7 +1750,7 @@
                     <pic:cNvPicPr/>
                   </pic:nvPicPr>
                   <pic:blipFill>
-                    <a:blip r:embed="rId20"/>
+                    <a:blip r:embed="rId21"/>
                     <a:stretch>
                       <a:fillRect/>
                     </a:stretch>
@@ -1769,7 +1843,6 @@
           <w:noProof/>
           <w:lang w:eastAsia="es-CO"/>
         </w:rPr>
-        <w:lastRenderedPageBreak/>
         <w:drawing>
           <wp:inline distT="0" distB="0" distL="0" distR="0" wp14:anchorId="16815BB3" wp14:editId="0C2CE00B">
             <wp:extent cx="5612130" cy="3754755"/>
@@ -1786,7 +1859,7 @@
                     <pic:cNvPicPr/>
                   </pic:nvPicPr>
                   <pic:blipFill>
-                    <a:blip r:embed="rId21"/>
+                    <a:blip r:embed="rId22"/>
                     <a:stretch>
                       <a:fillRect/>
                     </a:stretch>
@@ -1838,7 +1911,7 @@
                     <pic:cNvPicPr/>
                   </pic:nvPicPr>
                   <pic:blipFill>
-                    <a:blip r:embed="rId22"/>
+                    <a:blip r:embed="rId23"/>
                     <a:stretch>
                       <a:fillRect/>
                     </a:stretch>
@@ -1959,7 +2032,7 @@
                     <pic:cNvPicPr/>
                   </pic:nvPicPr>
                   <pic:blipFill>
-                    <a:blip r:embed="rId23"/>
+                    <a:blip r:embed="rId24"/>
                     <a:stretch>
                       <a:fillRect/>
                     </a:stretch>
@@ -2011,7 +2084,7 @@
                     <pic:cNvPicPr/>
                   </pic:nvPicPr>
                   <pic:blipFill>
-                    <a:blip r:embed="rId24"/>
+                    <a:blip r:embed="rId25"/>
                     <a:stretch>
                       <a:fillRect/>
                     </a:stretch>
@@ -2087,7 +2160,7 @@
                     <pic:cNvPicPr/>
                   </pic:nvPicPr>
                   <pic:blipFill>
-                    <a:blip r:embed="rId25"/>
+                    <a:blip r:embed="rId26"/>
                     <a:stretch>
                       <a:fillRect/>
                     </a:stretch>
@@ -2138,7 +2211,7 @@
                     <pic:cNvPicPr/>
                   </pic:nvPicPr>
                   <pic:blipFill>
-                    <a:blip r:embed="rId26"/>
+                    <a:blip r:embed="rId27"/>
                     <a:stretch>
                       <a:fillRect/>
                     </a:stretch>
@@ -2161,13 +2234,19 @@
     </w:p>
     <w:p>
       <w:pPr>
-        <w:rPr>
-          <w:rFonts w:ascii="Times New Roman" w:hAnsi="Times New Roman" w:cs="Times New Roman"/>
-          <w:b/>
-          <w:sz w:val="24"/>
-          <w:szCs w:val="24"/>
-        </w:rPr>
-      </w:pPr>
+        <w:pStyle w:val="Prrafodelista"/>
+        <w:numPr>
+          <w:ilvl w:val="0"/>
+          <w:numId w:val="1"/>
+        </w:numPr>
+        <w:rPr>
+          <w:rFonts w:ascii="Times New Roman" w:hAnsi="Times New Roman" w:cs="Times New Roman"/>
+          <w:b/>
+          <w:sz w:val="24"/>
+          <w:szCs w:val="24"/>
+        </w:rPr>
+      </w:pPr>
+      <w:proofErr w:type="spellStart"/>
       <w:r>
         <w:rPr>
           <w:rFonts w:ascii="Times New Roman" w:hAnsi="Times New Roman" w:cs="Times New Roman"/>
@@ -2176,6 +2255,189 @@
           <w:szCs w:val="24"/>
         </w:rPr>
         <w:lastRenderedPageBreak/>
+        <w:t>SeparaTuTurno</w:t>
+      </w:r>
+      <w:proofErr w:type="spellEnd"/>
+      <w:r>
+        <w:rPr>
+          <w:rFonts w:ascii="Times New Roman" w:hAnsi="Times New Roman" w:cs="Times New Roman"/>
+          <w:b/>
+          <w:sz w:val="24"/>
+          <w:szCs w:val="24"/>
+        </w:rPr>
+        <w:t>:</w:t>
+      </w:r>
+    </w:p>
+    <w:p>
+      <w:pPr>
+        <w:rPr>
+          <w:rFonts w:ascii="Times New Roman" w:hAnsi="Times New Roman" w:cs="Times New Roman"/>
+          <w:b/>
+          <w:sz w:val="24"/>
+          <w:szCs w:val="24"/>
+        </w:rPr>
+      </w:pPr>
+      <w:r>
+        <w:rPr>
+          <w:noProof/>
+          <w:lang w:eastAsia="es-CO"/>
+        </w:rPr>
+        <w:drawing>
+          <wp:inline distT="0" distB="0" distL="0" distR="0" wp14:anchorId="13FA2936" wp14:editId="4A8C4D5C">
+            <wp:extent cx="5612130" cy="1899920"/>
+            <wp:effectExtent l="0" t="0" r="7620" b="5080"/>
+            <wp:docPr id="4" name="Imagen 4"/>
+            <wp:cNvGraphicFramePr>
+              <a:graphicFrameLocks xmlns:a="http://schemas.openxmlformats.org/drawingml/2006/main" noChangeAspect="1"/>
+            </wp:cNvGraphicFramePr>
+            <a:graphic xmlns:a="http://schemas.openxmlformats.org/drawingml/2006/main">
+              <a:graphicData uri="http://schemas.openxmlformats.org/drawingml/2006/picture">
+                <pic:pic xmlns:pic="http://schemas.openxmlformats.org/drawingml/2006/picture">
+                  <pic:nvPicPr>
+                    <pic:cNvPr id="1" name=""/>
+                    <pic:cNvPicPr/>
+                  </pic:nvPicPr>
+                  <pic:blipFill>
+                    <a:blip r:embed="rId28"/>
+                    <a:stretch>
+                      <a:fillRect/>
+                    </a:stretch>
+                  </pic:blipFill>
+                  <pic:spPr>
+                    <a:xfrm>
+                      <a:off x="0" y="0"/>
+                      <a:ext cx="5612130" cy="1899920"/>
+                    </a:xfrm>
+                    <a:prstGeom prst="rect">
+                      <a:avLst/>
+                    </a:prstGeom>
+                  </pic:spPr>
+                </pic:pic>
+              </a:graphicData>
+            </a:graphic>
+          </wp:inline>
+        </w:drawing>
+      </w:r>
+    </w:p>
+    <w:p>
+      <w:pPr>
+        <w:rPr>
+          <w:rFonts w:ascii="Times New Roman" w:hAnsi="Times New Roman" w:cs="Times New Roman"/>
+          <w:b/>
+          <w:sz w:val="24"/>
+          <w:szCs w:val="24"/>
+        </w:rPr>
+      </w:pPr>
+      <w:r>
+        <w:rPr>
+          <w:noProof/>
+          <w:lang w:eastAsia="es-CO"/>
+        </w:rPr>
+        <w:drawing>
+          <wp:inline distT="0" distB="0" distL="0" distR="0" wp14:anchorId="69AEBB36" wp14:editId="65A6B019">
+            <wp:extent cx="5612130" cy="3947795"/>
+            <wp:effectExtent l="0" t="0" r="7620" b="0"/>
+            <wp:docPr id="3" name="Imagen 3"/>
+            <wp:cNvGraphicFramePr>
+              <a:graphicFrameLocks xmlns:a="http://schemas.openxmlformats.org/drawingml/2006/main" noChangeAspect="1"/>
+            </wp:cNvGraphicFramePr>
+            <a:graphic xmlns:a="http://schemas.openxmlformats.org/drawingml/2006/main">
+              <a:graphicData uri="http://schemas.openxmlformats.org/drawingml/2006/picture">
+                <pic:pic xmlns:pic="http://schemas.openxmlformats.org/drawingml/2006/picture">
+                  <pic:nvPicPr>
+                    <pic:cNvPr id="1" name=""/>
+                    <pic:cNvPicPr/>
+                  </pic:nvPicPr>
+                  <pic:blipFill>
+                    <a:blip r:embed="rId29"/>
+                    <a:stretch>
+                      <a:fillRect/>
+                    </a:stretch>
+                  </pic:blipFill>
+                  <pic:spPr>
+                    <a:xfrm>
+                      <a:off x="0" y="0"/>
+                      <a:ext cx="5612130" cy="3947795"/>
+                    </a:xfrm>
+                    <a:prstGeom prst="rect">
+                      <a:avLst/>
+                    </a:prstGeom>
+                  </pic:spPr>
+                </pic:pic>
+              </a:graphicData>
+            </a:graphic>
+          </wp:inline>
+        </w:drawing>
+      </w:r>
+    </w:p>
+    <w:p>
+      <w:pPr>
+        <w:rPr>
+          <w:rFonts w:ascii="Times New Roman" w:hAnsi="Times New Roman" w:cs="Times New Roman"/>
+          <w:b/>
+          <w:sz w:val="24"/>
+          <w:szCs w:val="24"/>
+        </w:rPr>
+      </w:pPr>
+      <w:r>
+        <w:rPr>
+          <w:noProof/>
+          <w:lang w:eastAsia="es-CO"/>
+        </w:rPr>
+        <w:lastRenderedPageBreak/>
+        <w:drawing>
+          <wp:inline distT="0" distB="0" distL="0" distR="0" wp14:anchorId="0E3BEC49" wp14:editId="4579DC85">
+            <wp:extent cx="5612130" cy="3967480"/>
+            <wp:effectExtent l="0" t="0" r="7620" b="0"/>
+            <wp:docPr id="23" name="Imagen 23"/>
+            <wp:cNvGraphicFramePr>
+              <a:graphicFrameLocks xmlns:a="http://schemas.openxmlformats.org/drawingml/2006/main" noChangeAspect="1"/>
+            </wp:cNvGraphicFramePr>
+            <a:graphic xmlns:a="http://schemas.openxmlformats.org/drawingml/2006/main">
+              <a:graphicData uri="http://schemas.openxmlformats.org/drawingml/2006/picture">
+                <pic:pic xmlns:pic="http://schemas.openxmlformats.org/drawingml/2006/picture">
+                  <pic:nvPicPr>
+                    <pic:cNvPr id="1" name=""/>
+                    <pic:cNvPicPr/>
+                  </pic:nvPicPr>
+                  <pic:blipFill>
+                    <a:blip r:embed="rId30"/>
+                    <a:stretch>
+                      <a:fillRect/>
+                    </a:stretch>
+                  </pic:blipFill>
+                  <pic:spPr>
+                    <a:xfrm>
+                      <a:off x="0" y="0"/>
+                      <a:ext cx="5612130" cy="3967480"/>
+                    </a:xfrm>
+                    <a:prstGeom prst="rect">
+                      <a:avLst/>
+                    </a:prstGeom>
+                  </pic:spPr>
+                </pic:pic>
+              </a:graphicData>
+            </a:graphic>
+          </wp:inline>
+        </w:drawing>
+      </w:r>
+    </w:p>
+    <w:p>
+      <w:pPr>
+        <w:rPr>
+          <w:rFonts w:ascii="Times New Roman" w:hAnsi="Times New Roman" w:cs="Times New Roman"/>
+          <w:b/>
+          <w:sz w:val="24"/>
+          <w:szCs w:val="24"/>
+        </w:rPr>
+      </w:pPr>
+      <w:r>
+        <w:rPr>
+          <w:rFonts w:ascii="Times New Roman" w:hAnsi="Times New Roman" w:cs="Times New Roman"/>
+          <w:b/>
+          <w:sz w:val="24"/>
+          <w:szCs w:val="24"/>
+        </w:rPr>
         <w:t>________________________________________________________________________</w:t>
       </w:r>
     </w:p>
@@ -2228,7 +2490,7 @@
                     <pic:cNvPicPr/>
                   </pic:nvPicPr>
                   <pic:blipFill>
-                    <a:blip r:embed="rId27"/>
+                    <a:blip r:embed="rId31"/>
                     <a:stretch>
                       <a:fillRect/>
                     </a:stretch>
@@ -2287,6 +2549,7 @@
           <w:noProof/>
           <w:lang w:eastAsia="es-CO"/>
         </w:rPr>
+        <w:lastRenderedPageBreak/>
         <w:drawing>
           <wp:inline distT="0" distB="0" distL="0" distR="0" wp14:anchorId="673CFD54" wp14:editId="660AA777">
             <wp:extent cx="5612130" cy="3204845"/>
@@ -2303,7 +2566,7 @@
                     <pic:cNvPicPr/>
                   </pic:nvPicPr>
                   <pic:blipFill>
-                    <a:blip r:embed="rId28"/>
+                    <a:blip r:embed="rId32"/>
                     <a:stretch>
                       <a:fillRect/>
                     </a:stretch>
@@ -2338,7 +2601,6 @@
           <w:noProof/>
           <w:lang w:eastAsia="es-CO"/>
         </w:rPr>
-        <w:lastRenderedPageBreak/>
         <w:drawing>
           <wp:inline distT="0" distB="0" distL="0" distR="0" wp14:anchorId="0363D6E1" wp14:editId="15C7D780">
             <wp:extent cx="5612130" cy="3802380"/>
@@ -2355,7 +2617,7 @@
                     <pic:cNvPicPr/>
                   </pic:nvPicPr>
                   <pic:blipFill>
-                    <a:blip r:embed="rId29"/>
+                    <a:blip r:embed="rId33"/>
                     <a:stretch>
                       <a:fillRect/>
                     </a:stretch>
@@ -2390,6 +2652,7 @@
           <w:noProof/>
           <w:lang w:eastAsia="es-CO"/>
         </w:rPr>
+        <w:lastRenderedPageBreak/>
         <w:drawing>
           <wp:inline distT="0" distB="0" distL="0" distR="0" wp14:anchorId="19F207EA" wp14:editId="132D1B0D">
             <wp:extent cx="5612130" cy="3432810"/>
@@ -2406,7 +2669,7 @@
                     <pic:cNvPicPr/>
                   </pic:nvPicPr>
                   <pic:blipFill>
-                    <a:blip r:embed="rId30"/>
+                    <a:blip r:embed="rId34"/>
                     <a:stretch>
                       <a:fillRect/>
                     </a:stretch>
@@ -2441,7 +2704,6 @@
           <w:noProof/>
           <w:lang w:eastAsia="es-CO"/>
         </w:rPr>
-        <w:lastRenderedPageBreak/>
         <w:drawing>
           <wp:inline distT="0" distB="0" distL="0" distR="0" wp14:anchorId="3713F4B1" wp14:editId="2D165B2E">
             <wp:extent cx="5612130" cy="2153285"/>
@@ -2458,7 +2720,7 @@
                     <pic:cNvPicPr/>
                   </pic:nvPicPr>
                   <pic:blipFill>
-                    <a:blip r:embed="rId31"/>
+                    <a:blip r:embed="rId35"/>
                     <a:stretch>
                       <a:fillRect/>
                     </a:stretch>
@@ -2493,6 +2755,7 @@
           <w:noProof/>
           <w:lang w:eastAsia="es-CO"/>
         </w:rPr>
+        <w:lastRenderedPageBreak/>
         <w:drawing>
           <wp:inline distT="0" distB="0" distL="0" distR="0" wp14:anchorId="0C37A682" wp14:editId="60C81F6E">
             <wp:extent cx="5612130" cy="3330575"/>
@@ -2509,7 +2772,7 @@
                     <pic:cNvPicPr/>
                   </pic:nvPicPr>
                   <pic:blipFill>
-                    <a:blip r:embed="rId32"/>
+                    <a:blip r:embed="rId36"/>
                     <a:stretch>
                       <a:fillRect/>
                     </a:stretch>
@@ -2649,24 +2912,24 @@
           <w:sz w:val="24"/>
           <w:szCs w:val="24"/>
         </w:rPr>
+        <w:t>Clientes:</w:t>
+      </w:r>
+    </w:p>
+    <w:p>
+      <w:pPr>
+        <w:rPr>
+          <w:rFonts w:ascii="Times New Roman" w:hAnsi="Times New Roman" w:cs="Times New Roman"/>
+          <w:b/>
+          <w:sz w:val="24"/>
+          <w:szCs w:val="24"/>
+        </w:rPr>
+      </w:pPr>
+      <w:r>
+        <w:rPr>
+          <w:noProof/>
+          <w:lang w:eastAsia="es-CO"/>
+        </w:rPr>
         <w:lastRenderedPageBreak/>
-        <w:t>Clientes:</w:t>
-      </w:r>
-    </w:p>
-    <w:p>
-      <w:pPr>
-        <w:rPr>
-          <w:rFonts w:ascii="Times New Roman" w:hAnsi="Times New Roman" w:cs="Times New Roman"/>
-          <w:b/>
-          <w:sz w:val="24"/>
-          <w:szCs w:val="24"/>
-        </w:rPr>
-      </w:pPr>
-      <w:r>
-        <w:rPr>
-          <w:noProof/>
-          <w:lang w:eastAsia="es-CO"/>
-        </w:rPr>
         <w:drawing>
           <wp:inline distT="0" distB="0" distL="0" distR="0" wp14:anchorId="2AA43FE2" wp14:editId="33E3B4F6">
             <wp:extent cx="5612130" cy="2440940"/>
@@ -2683,7 +2946,7 @@
                     <pic:cNvPicPr/>
                   </pic:nvPicPr>
                   <pic:blipFill>
-                    <a:blip r:embed="rId33"/>
+                    <a:blip r:embed="rId37"/>
                     <a:stretch>
                       <a:fillRect/>
                     </a:stretch>
@@ -2734,7 +2997,7 @@
                     <pic:cNvPicPr/>
                   </pic:nvPicPr>
                   <pic:blipFill>
-                    <a:blip r:embed="rId34"/>
+                    <a:blip r:embed="rId38"/>
                     <a:stretch>
                       <a:fillRect/>
                     </a:stretch>
@@ -2786,7 +3049,7 @@
                     <pic:cNvPicPr/>
                   </pic:nvPicPr>
                   <pic:blipFill>
-                    <a:blip r:embed="rId35"/>
+                    <a:blip r:embed="rId39"/>
                     <a:stretch>
                       <a:fillRect/>
                     </a:stretch>
@@ -2837,7 +3100,7 @@
                     <pic:cNvPicPr/>
                   </pic:nvPicPr>
                   <pic:blipFill>
-                    <a:blip r:embed="rId36"/>
+                    <a:blip r:embed="rId40"/>
                     <a:stretch>
                       <a:fillRect/>
                     </a:stretch>
@@ -2889,7 +3152,7 @@
                     <pic:cNvPicPr/>
                   </pic:nvPicPr>
                   <pic:blipFill>
-                    <a:blip r:embed="rId37"/>
+                    <a:blip r:embed="rId41"/>
                     <a:stretch>
                       <a:fillRect/>
                     </a:stretch>
@@ -2974,7 +3237,7 @@
                     <pic:cNvPicPr/>
                   </pic:nvPicPr>
                   <pic:blipFill>
-                    <a:blip r:embed="rId38"/>
+                    <a:blip r:embed="rId42"/>
                     <a:stretch>
                       <a:fillRect/>
                     </a:stretch>
@@ -3026,7 +3289,7 @@
                     <pic:cNvPicPr/>
                   </pic:nvPicPr>
                   <pic:blipFill>
-                    <a:blip r:embed="rId39"/>
+                    <a:blip r:embed="rId43"/>
                     <a:stretch>
                       <a:fillRect/>
                     </a:stretch>
@@ -3077,7 +3340,7 @@
                     <pic:cNvPicPr/>
                   </pic:nvPicPr>
                   <pic:blipFill>
-                    <a:blip r:embed="rId40"/>
+                    <a:blip r:embed="rId44"/>
                     <a:stretch>
                       <a:fillRect/>
                     </a:stretch>
@@ -3128,7 +3391,7 @@
                     <pic:cNvPicPr/>
                   </pic:nvPicPr>
                   <pic:blipFill>
-                    <a:blip r:embed="rId41"/>
+                    <a:blip r:embed="rId45"/>
                     <a:stretch>
                       <a:fillRect/>
                     </a:stretch>
@@ -3180,7 +3443,7 @@
                     <pic:cNvPicPr/>
                   </pic:nvPicPr>
                   <pic:blipFill>
-                    <a:blip r:embed="rId42"/>
+                    <a:blip r:embed="rId46"/>
                     <a:stretch>
                       <a:fillRect/>
                     </a:stretch>
@@ -3203,6 +3466,184 @@
     </w:p>
     <w:p>
       <w:pPr>
+        <w:pStyle w:val="Prrafodelista"/>
+        <w:numPr>
+          <w:ilvl w:val="0"/>
+          <w:numId w:val="1"/>
+        </w:numPr>
+        <w:rPr>
+          <w:rFonts w:ascii="Times New Roman" w:hAnsi="Times New Roman" w:cs="Times New Roman"/>
+          <w:b/>
+          <w:sz w:val="24"/>
+          <w:szCs w:val="24"/>
+        </w:rPr>
+      </w:pPr>
+      <w:r>
+        <w:rPr>
+          <w:rFonts w:ascii="Times New Roman" w:hAnsi="Times New Roman" w:cs="Times New Roman"/>
+          <w:b/>
+          <w:sz w:val="24"/>
+          <w:szCs w:val="24"/>
+        </w:rPr>
+        <w:t>Separa tu turno:</w:t>
+      </w:r>
+    </w:p>
+    <w:p>
+      <w:pPr>
+        <w:rPr>
+          <w:rFonts w:ascii="Times New Roman" w:hAnsi="Times New Roman" w:cs="Times New Roman"/>
+          <w:b/>
+          <w:sz w:val="24"/>
+          <w:szCs w:val="24"/>
+        </w:rPr>
+      </w:pPr>
+      <w:r>
+        <w:rPr>
+          <w:noProof/>
+          <w:lang w:eastAsia="es-CO"/>
+        </w:rPr>
+        <w:drawing>
+          <wp:inline distT="0" distB="0" distL="0" distR="0" wp14:anchorId="0D4F2A14" wp14:editId="477BDB0E">
+            <wp:extent cx="5612130" cy="3823335"/>
+            <wp:effectExtent l="0" t="0" r="7620" b="5715"/>
+            <wp:docPr id="24" name="Imagen 24"/>
+            <wp:cNvGraphicFramePr>
+              <a:graphicFrameLocks xmlns:a="http://schemas.openxmlformats.org/drawingml/2006/main" noChangeAspect="1"/>
+            </wp:cNvGraphicFramePr>
+            <a:graphic xmlns:a="http://schemas.openxmlformats.org/drawingml/2006/main">
+              <a:graphicData uri="http://schemas.openxmlformats.org/drawingml/2006/picture">
+                <pic:pic xmlns:pic="http://schemas.openxmlformats.org/drawingml/2006/picture">
+                  <pic:nvPicPr>
+                    <pic:cNvPr id="1" name=""/>
+                    <pic:cNvPicPr/>
+                  </pic:nvPicPr>
+                  <pic:blipFill>
+                    <a:blip r:embed="rId47"/>
+                    <a:stretch>
+                      <a:fillRect/>
+                    </a:stretch>
+                  </pic:blipFill>
+                  <pic:spPr>
+                    <a:xfrm>
+                      <a:off x="0" y="0"/>
+                      <a:ext cx="5612130" cy="3823335"/>
+                    </a:xfrm>
+                    <a:prstGeom prst="rect">
+                      <a:avLst/>
+                    </a:prstGeom>
+                  </pic:spPr>
+                </pic:pic>
+              </a:graphicData>
+            </a:graphic>
+          </wp:inline>
+        </w:drawing>
+      </w:r>
+    </w:p>
+    <w:p>
+      <w:pPr>
+        <w:rPr>
+          <w:rFonts w:ascii="Times New Roman" w:hAnsi="Times New Roman" w:cs="Times New Roman"/>
+          <w:b/>
+          <w:sz w:val="24"/>
+          <w:szCs w:val="24"/>
+        </w:rPr>
+      </w:pPr>
+      <w:r>
+        <w:rPr>
+          <w:noProof/>
+          <w:lang w:eastAsia="es-CO"/>
+        </w:rPr>
+        <w:lastRenderedPageBreak/>
+        <w:drawing>
+          <wp:inline distT="0" distB="0" distL="0" distR="0" wp14:anchorId="52E68B75" wp14:editId="79607784">
+            <wp:extent cx="5612130" cy="3748405"/>
+            <wp:effectExtent l="0" t="0" r="7620" b="4445"/>
+            <wp:docPr id="25" name="Imagen 25"/>
+            <wp:cNvGraphicFramePr>
+              <a:graphicFrameLocks xmlns:a="http://schemas.openxmlformats.org/drawingml/2006/main" noChangeAspect="1"/>
+            </wp:cNvGraphicFramePr>
+            <a:graphic xmlns:a="http://schemas.openxmlformats.org/drawingml/2006/main">
+              <a:graphicData uri="http://schemas.openxmlformats.org/drawingml/2006/picture">
+                <pic:pic xmlns:pic="http://schemas.openxmlformats.org/drawingml/2006/picture">
+                  <pic:nvPicPr>
+                    <pic:cNvPr id="1" name=""/>
+                    <pic:cNvPicPr/>
+                  </pic:nvPicPr>
+                  <pic:blipFill>
+                    <a:blip r:embed="rId48"/>
+                    <a:stretch>
+                      <a:fillRect/>
+                    </a:stretch>
+                  </pic:blipFill>
+                  <pic:spPr>
+                    <a:xfrm>
+                      <a:off x="0" y="0"/>
+                      <a:ext cx="5612130" cy="3748405"/>
+                    </a:xfrm>
+                    <a:prstGeom prst="rect">
+                      <a:avLst/>
+                    </a:prstGeom>
+                  </pic:spPr>
+                </pic:pic>
+              </a:graphicData>
+            </a:graphic>
+          </wp:inline>
+        </w:drawing>
+      </w:r>
+    </w:p>
+    <w:p>
+      <w:pPr>
+        <w:rPr>
+          <w:rFonts w:ascii="Times New Roman" w:hAnsi="Times New Roman" w:cs="Times New Roman"/>
+          <w:b/>
+          <w:sz w:val="24"/>
+          <w:szCs w:val="24"/>
+        </w:rPr>
+      </w:pPr>
+      <w:r>
+        <w:rPr>
+          <w:noProof/>
+          <w:lang w:eastAsia="es-CO"/>
+        </w:rPr>
+        <w:drawing>
+          <wp:inline distT="0" distB="0" distL="0" distR="0" wp14:anchorId="684576A0" wp14:editId="42388C4D">
+            <wp:extent cx="5612130" cy="3063875"/>
+            <wp:effectExtent l="0" t="0" r="7620" b="3175"/>
+            <wp:docPr id="26" name="Imagen 26"/>
+            <wp:cNvGraphicFramePr>
+              <a:graphicFrameLocks xmlns:a="http://schemas.openxmlformats.org/drawingml/2006/main" noChangeAspect="1"/>
+            </wp:cNvGraphicFramePr>
+            <a:graphic xmlns:a="http://schemas.openxmlformats.org/drawingml/2006/main">
+              <a:graphicData uri="http://schemas.openxmlformats.org/drawingml/2006/picture">
+                <pic:pic xmlns:pic="http://schemas.openxmlformats.org/drawingml/2006/picture">
+                  <pic:nvPicPr>
+                    <pic:cNvPr id="1" name=""/>
+                    <pic:cNvPicPr/>
+                  </pic:nvPicPr>
+                  <pic:blipFill>
+                    <a:blip r:embed="rId49"/>
+                    <a:stretch>
+                      <a:fillRect/>
+                    </a:stretch>
+                  </pic:blipFill>
+                  <pic:spPr>
+                    <a:xfrm>
+                      <a:off x="0" y="0"/>
+                      <a:ext cx="5612130" cy="3063875"/>
+                    </a:xfrm>
+                    <a:prstGeom prst="rect">
+                      <a:avLst/>
+                    </a:prstGeom>
+                  </pic:spPr>
+                </pic:pic>
+              </a:graphicData>
+            </a:graphic>
+          </wp:inline>
+        </w:drawing>
+      </w:r>
+    </w:p>
+    <w:p>
+      <w:pPr>
         <w:rPr>
           <w:rFonts w:ascii="Times New Roman" w:hAnsi="Times New Roman" w:cs="Times New Roman"/>
           <w:b/>
@@ -3219,8 +3660,6 @@
         </w:rPr>
         <w:t>_________________________________________________________________________</w:t>
       </w:r>
-      <w:bookmarkStart w:id="0" w:name="_GoBack"/>
-      <w:bookmarkEnd w:id="0"/>
     </w:p>
     <w:p>
       <w:pPr>
@@ -3255,6 +3694,7 @@
           <w:noProof/>
           <w:lang w:eastAsia="es-CO"/>
         </w:rPr>
+        <w:lastRenderedPageBreak/>
         <w:drawing>
           <wp:inline distT="0" distB="0" distL="0" distR="0" wp14:anchorId="0F0FBD2D" wp14:editId="4C3F7BC9">
             <wp:extent cx="3924300" cy="1504950"/>
@@ -3271,7 +3711,7 @@
                     <pic:cNvPicPr/>
                   </pic:nvPicPr>
                   <pic:blipFill>
-                    <a:blip r:embed="rId43"/>
+                    <a:blip r:embed="rId50"/>
                     <a:stretch>
                       <a:fillRect/>
                     </a:stretch>
@@ -3330,7 +3770,6 @@
           <w:noProof/>
           <w:lang w:eastAsia="es-CO"/>
         </w:rPr>
-        <w:lastRenderedPageBreak/>
         <w:drawing>
           <wp:inline distT="0" distB="0" distL="0" distR="0" wp14:anchorId="269A609A" wp14:editId="2F806594">
             <wp:extent cx="5612130" cy="3009265"/>
@@ -3347,7 +3786,7 @@
                     <pic:cNvPicPr/>
                   </pic:nvPicPr>
                   <pic:blipFill>
-                    <a:blip r:embed="rId44"/>
+                    <a:blip r:embed="rId51"/>
                     <a:stretch>
                       <a:fillRect/>
                     </a:stretch>
@@ -3392,6 +3831,7 @@
           <w:noProof/>
           <w:lang w:eastAsia="es-CO"/>
         </w:rPr>
+        <w:lastRenderedPageBreak/>
         <w:drawing>
           <wp:inline distT="0" distB="0" distL="0" distR="0" wp14:anchorId="11FE332A" wp14:editId="488B6F63">
             <wp:extent cx="5612130" cy="3712210"/>
@@ -3408,7 +3848,7 @@
                     <pic:cNvPicPr/>
                   </pic:nvPicPr>
                   <pic:blipFill>
-                    <a:blip r:embed="rId45"/>
+                    <a:blip r:embed="rId52"/>
                     <a:stretch>
                       <a:fillRect/>
                     </a:stretch>
@@ -3443,7 +3883,6 @@
           <w:noProof/>
           <w:lang w:eastAsia="es-CO"/>
         </w:rPr>
-        <w:lastRenderedPageBreak/>
         <w:drawing>
           <wp:inline distT="0" distB="0" distL="0" distR="0" wp14:anchorId="6394CB77" wp14:editId="2D326B8A">
             <wp:extent cx="5612130" cy="3039745"/>
@@ -3460,7 +3899,7 @@
                     <pic:cNvPicPr/>
                   </pic:nvPicPr>
                   <pic:blipFill>
-                    <a:blip r:embed="rId46"/>
+                    <a:blip r:embed="rId53"/>
                     <a:stretch>
                       <a:fillRect/>
                     </a:stretch>
@@ -3545,7 +3984,7 @@
                     <pic:cNvPicPr/>
                   </pic:nvPicPr>
                   <pic:blipFill>
-                    <a:blip r:embed="rId47"/>
+                    <a:blip r:embed="rId54"/>
                     <a:stretch>
                       <a:fillRect/>
                     </a:stretch>
@@ -3597,7 +4036,7 @@
                     <pic:cNvPicPr/>
                   </pic:nvPicPr>
                   <pic:blipFill>
-                    <a:blip r:embed="rId48"/>
+                    <a:blip r:embed="rId55"/>
                     <a:stretch>
                       <a:fillRect/>
                     </a:stretch>
@@ -3648,7 +4087,7 @@
                     <pic:cNvPicPr/>
                   </pic:nvPicPr>
                   <pic:blipFill>
-                    <a:blip r:embed="rId49"/>
+                    <a:blip r:embed="rId56"/>
                     <a:stretch>
                       <a:fillRect/>
                     </a:stretch>
@@ -3724,7 +4163,7 @@
                     <pic:cNvPicPr/>
                   </pic:nvPicPr>
                   <pic:blipFill>
-                    <a:blip r:embed="rId50"/>
+                    <a:blip r:embed="rId57"/>
                     <a:stretch>
                       <a:fillRect/>
                     </a:stretch>
@@ -3776,7 +4215,7 @@
                     <pic:cNvPicPr/>
                   </pic:nvPicPr>
                   <pic:blipFill>
-                    <a:blip r:embed="rId51"/>
+                    <a:blip r:embed="rId58"/>
                     <a:stretch>
                       <a:fillRect/>
                     </a:stretch>
@@ -3827,7 +4266,7 @@
                     <pic:cNvPicPr/>
                   </pic:nvPicPr>
                   <pic:blipFill>
-                    <a:blip r:embed="rId52"/>
+                    <a:blip r:embed="rId59"/>
                     <a:stretch>
                       <a:fillRect/>
                     </a:stretch>
@@ -3847,6 +4286,187 @@
           </wp:inline>
         </w:drawing>
       </w:r>
+    </w:p>
+    <w:p>
+      <w:pPr>
+        <w:pStyle w:val="Prrafodelista"/>
+        <w:numPr>
+          <w:ilvl w:val="0"/>
+          <w:numId w:val="1"/>
+        </w:numPr>
+        <w:rPr>
+          <w:rFonts w:ascii="Times New Roman" w:hAnsi="Times New Roman" w:cs="Times New Roman"/>
+          <w:b/>
+          <w:sz w:val="24"/>
+          <w:szCs w:val="24"/>
+        </w:rPr>
+      </w:pPr>
+      <w:r>
+        <w:rPr>
+          <w:rFonts w:ascii="Times New Roman" w:hAnsi="Times New Roman" w:cs="Times New Roman"/>
+          <w:b/>
+          <w:sz w:val="24"/>
+          <w:szCs w:val="24"/>
+        </w:rPr>
+        <w:t>Separa tu turno:</w:t>
+      </w:r>
+    </w:p>
+    <w:p>
+      <w:pPr>
+        <w:rPr>
+          <w:rFonts w:ascii="Times New Roman" w:hAnsi="Times New Roman" w:cs="Times New Roman"/>
+          <w:b/>
+          <w:sz w:val="24"/>
+          <w:szCs w:val="24"/>
+        </w:rPr>
+      </w:pPr>
+      <w:r>
+        <w:rPr>
+          <w:noProof/>
+          <w:lang w:eastAsia="es-CO"/>
+        </w:rPr>
+        <w:lastRenderedPageBreak/>
+        <w:drawing>
+          <wp:inline distT="0" distB="0" distL="0" distR="0" wp14:anchorId="54D7D790" wp14:editId="74B23A10">
+            <wp:extent cx="5612130" cy="4039235"/>
+            <wp:effectExtent l="0" t="0" r="7620" b="0"/>
+            <wp:docPr id="27" name="Imagen 27"/>
+            <wp:cNvGraphicFramePr>
+              <a:graphicFrameLocks xmlns:a="http://schemas.openxmlformats.org/drawingml/2006/main" noChangeAspect="1"/>
+            </wp:cNvGraphicFramePr>
+            <a:graphic xmlns:a="http://schemas.openxmlformats.org/drawingml/2006/main">
+              <a:graphicData uri="http://schemas.openxmlformats.org/drawingml/2006/picture">
+                <pic:pic xmlns:pic="http://schemas.openxmlformats.org/drawingml/2006/picture">
+                  <pic:nvPicPr>
+                    <pic:cNvPr id="1" name=""/>
+                    <pic:cNvPicPr/>
+                  </pic:nvPicPr>
+                  <pic:blipFill>
+                    <a:blip r:embed="rId60"/>
+                    <a:stretch>
+                      <a:fillRect/>
+                    </a:stretch>
+                  </pic:blipFill>
+                  <pic:spPr>
+                    <a:xfrm>
+                      <a:off x="0" y="0"/>
+                      <a:ext cx="5612130" cy="4039235"/>
+                    </a:xfrm>
+                    <a:prstGeom prst="rect">
+                      <a:avLst/>
+                    </a:prstGeom>
+                  </pic:spPr>
+                </pic:pic>
+              </a:graphicData>
+            </a:graphic>
+          </wp:inline>
+        </w:drawing>
+      </w:r>
+    </w:p>
+    <w:p>
+      <w:pPr>
+        <w:rPr>
+          <w:rFonts w:ascii="Times New Roman" w:hAnsi="Times New Roman" w:cs="Times New Roman"/>
+          <w:b/>
+          <w:sz w:val="24"/>
+          <w:szCs w:val="24"/>
+        </w:rPr>
+      </w:pPr>
+      <w:r>
+        <w:rPr>
+          <w:noProof/>
+          <w:lang w:eastAsia="es-CO"/>
+        </w:rPr>
+        <w:drawing>
+          <wp:inline distT="0" distB="0" distL="0" distR="0" wp14:anchorId="594D0A13" wp14:editId="6FF0A93F">
+            <wp:extent cx="5612130" cy="3815715"/>
+            <wp:effectExtent l="0" t="0" r="7620" b="0"/>
+            <wp:docPr id="28" name="Imagen 28"/>
+            <wp:cNvGraphicFramePr>
+              <a:graphicFrameLocks xmlns:a="http://schemas.openxmlformats.org/drawingml/2006/main" noChangeAspect="1"/>
+            </wp:cNvGraphicFramePr>
+            <a:graphic xmlns:a="http://schemas.openxmlformats.org/drawingml/2006/main">
+              <a:graphicData uri="http://schemas.openxmlformats.org/drawingml/2006/picture">
+                <pic:pic xmlns:pic="http://schemas.openxmlformats.org/drawingml/2006/picture">
+                  <pic:nvPicPr>
+                    <pic:cNvPr id="1" name=""/>
+                    <pic:cNvPicPr/>
+                  </pic:nvPicPr>
+                  <pic:blipFill>
+                    <a:blip r:embed="rId61"/>
+                    <a:stretch>
+                      <a:fillRect/>
+                    </a:stretch>
+                  </pic:blipFill>
+                  <pic:spPr>
+                    <a:xfrm>
+                      <a:off x="0" y="0"/>
+                      <a:ext cx="5612130" cy="3815715"/>
+                    </a:xfrm>
+                    <a:prstGeom prst="rect">
+                      <a:avLst/>
+                    </a:prstGeom>
+                  </pic:spPr>
+                </pic:pic>
+              </a:graphicData>
+            </a:graphic>
+          </wp:inline>
+        </w:drawing>
+      </w:r>
+    </w:p>
+    <w:p>
+      <w:pPr>
+        <w:rPr>
+          <w:rFonts w:ascii="Times New Roman" w:hAnsi="Times New Roman" w:cs="Times New Roman"/>
+          <w:b/>
+          <w:sz w:val="24"/>
+          <w:szCs w:val="24"/>
+        </w:rPr>
+      </w:pPr>
+      <w:r>
+        <w:rPr>
+          <w:noProof/>
+          <w:lang w:eastAsia="es-CO"/>
+        </w:rPr>
+        <w:lastRenderedPageBreak/>
+        <w:drawing>
+          <wp:inline distT="0" distB="0" distL="0" distR="0" wp14:anchorId="4E715AB4" wp14:editId="6B1CA81C">
+            <wp:extent cx="5612130" cy="3775075"/>
+            <wp:effectExtent l="0" t="0" r="7620" b="0"/>
+            <wp:docPr id="29" name="Imagen 29"/>
+            <wp:cNvGraphicFramePr>
+              <a:graphicFrameLocks xmlns:a="http://schemas.openxmlformats.org/drawingml/2006/main" noChangeAspect="1"/>
+            </wp:cNvGraphicFramePr>
+            <a:graphic xmlns:a="http://schemas.openxmlformats.org/drawingml/2006/main">
+              <a:graphicData uri="http://schemas.openxmlformats.org/drawingml/2006/picture">
+                <pic:pic xmlns:pic="http://schemas.openxmlformats.org/drawingml/2006/picture">
+                  <pic:nvPicPr>
+                    <pic:cNvPr id="1" name=""/>
+                    <pic:cNvPicPr/>
+                  </pic:nvPicPr>
+                  <pic:blipFill>
+                    <a:blip r:embed="rId62"/>
+                    <a:stretch>
+                      <a:fillRect/>
+                    </a:stretch>
+                  </pic:blipFill>
+                  <pic:spPr>
+                    <a:xfrm>
+                      <a:off x="0" y="0"/>
+                      <a:ext cx="5612130" cy="3775075"/>
+                    </a:xfrm>
+                    <a:prstGeom prst="rect">
+                      <a:avLst/>
+                    </a:prstGeom>
+                  </pic:spPr>
+                </pic:pic>
+              </a:graphicData>
+            </a:graphic>
+          </wp:inline>
+        </w:drawing>
+      </w:r>
+      <w:bookmarkStart w:id="0" w:name="_GoBack"/>
+      <w:bookmarkEnd w:id="0"/>
     </w:p>
     <w:p>
       <w:pPr>
@@ -3873,7 +4493,7 @@
   <w:abstractNum w:abstractNumId="0" w15:restartNumberingAfterBreak="0">
     <w:nsid w:val="3F5F539C"/>
     <w:multiLevelType w:val="hybridMultilevel"/>
-    <w:tmpl w:val="BECAC82A"/>
+    <w:tmpl w:val="47C48676"/>
     <w:lvl w:ilvl="0" w:tplc="240A0001">
       <w:start w:val="1"/>
       <w:numFmt w:val="bullet"/>

</xml_diff>

<commit_message>
Se realizan prubas en la página de login
</commit_message>
<xml_diff>
--- a/recursos/pantallazo de postman.docx
+++ b/recursos/pantallazo de postman.docx
@@ -685,6 +685,82 @@
     <w:p>
       <w:pPr>
         <w:pStyle w:val="Prrafodelista"/>
+        <w:numPr>
+          <w:ilvl w:val="0"/>
+          <w:numId w:val="1"/>
+        </w:numPr>
+        <w:rPr>
+          <w:rFonts w:ascii="Times New Roman" w:hAnsi="Times New Roman" w:cs="Times New Roman"/>
+          <w:b/>
+          <w:sz w:val="24"/>
+          <w:szCs w:val="24"/>
+        </w:rPr>
+      </w:pPr>
+      <w:r>
+        <w:rPr>
+          <w:rFonts w:ascii="Times New Roman" w:hAnsi="Times New Roman" w:cs="Times New Roman"/>
+          <w:b/>
+          <w:sz w:val="24"/>
+          <w:szCs w:val="24"/>
+        </w:rPr>
+        <w:t>Separa tu turno:</w:t>
+      </w:r>
+    </w:p>
+    <w:p>
+      <w:pPr>
+        <w:rPr>
+          <w:rFonts w:ascii="Times New Roman" w:hAnsi="Times New Roman" w:cs="Times New Roman"/>
+          <w:b/>
+          <w:sz w:val="24"/>
+          <w:szCs w:val="24"/>
+        </w:rPr>
+      </w:pPr>
+      <w:r>
+        <w:rPr>
+          <w:noProof/>
+          <w:lang w:eastAsia="es-CO"/>
+        </w:rPr>
+        <w:lastRenderedPageBreak/>
+        <w:drawing>
+          <wp:inline distT="0" distB="0" distL="0" distR="0" wp14:anchorId="23F24860" wp14:editId="680791F0">
+            <wp:extent cx="5612130" cy="3019425"/>
+            <wp:effectExtent l="0" t="0" r="7620" b="9525"/>
+            <wp:docPr id="2" name="Imagen 2"/>
+            <wp:cNvGraphicFramePr>
+              <a:graphicFrameLocks xmlns:a="http://schemas.openxmlformats.org/drawingml/2006/main" noChangeAspect="1"/>
+            </wp:cNvGraphicFramePr>
+            <a:graphic xmlns:a="http://schemas.openxmlformats.org/drawingml/2006/main">
+              <a:graphicData uri="http://schemas.openxmlformats.org/drawingml/2006/picture">
+                <pic:pic xmlns:pic="http://schemas.openxmlformats.org/drawingml/2006/picture">
+                  <pic:nvPicPr>
+                    <pic:cNvPr id="1" name=""/>
+                    <pic:cNvPicPr/>
+                  </pic:nvPicPr>
+                  <pic:blipFill>
+                    <a:blip r:embed="rId15"/>
+                    <a:stretch>
+                      <a:fillRect/>
+                    </a:stretch>
+                  </pic:blipFill>
+                  <pic:spPr>
+                    <a:xfrm>
+                      <a:off x="0" y="0"/>
+                      <a:ext cx="5612130" cy="3019425"/>
+                    </a:xfrm>
+                    <a:prstGeom prst="rect">
+                      <a:avLst/>
+                    </a:prstGeom>
+                  </pic:spPr>
+                </pic:pic>
+              </a:graphicData>
+            </a:graphic>
+          </wp:inline>
+        </w:drawing>
+      </w:r>
+    </w:p>
+    <w:p>
+      <w:pPr>
+        <w:pStyle w:val="Prrafodelista"/>
         <w:ind w:left="0" w:firstLine="11"/>
         <w:rPr>
           <w:rFonts w:ascii="Times New Roman" w:hAnsi="Times New Roman" w:cs="Times New Roman"/>
@@ -719,7 +795,6 @@
           <w:noProof/>
           <w:lang w:eastAsia="es-CO"/>
         </w:rPr>
-        <w:lastRenderedPageBreak/>
         <w:drawing>
           <wp:inline distT="0" distB="0" distL="0" distR="0" wp14:anchorId="7EE648B7" wp14:editId="63F347E3">
             <wp:extent cx="5612130" cy="3454400"/>
@@ -736,7 +811,7 @@
                     <pic:cNvPicPr/>
                   </pic:nvPicPr>
                   <pic:blipFill>
-                    <a:blip r:embed="rId15"/>
+                    <a:blip r:embed="rId16"/>
                     <a:stretch>
                       <a:fillRect/>
                     </a:stretch>
@@ -1053,7 +1128,6 @@
           <w:sz w:val="24"/>
           <w:szCs w:val="24"/>
         </w:rPr>
-        <w:lastRenderedPageBreak/>
         <w:t>Estilistas:</w:t>
       </w:r>
     </w:p>
@@ -1099,7 +1173,7 @@
                     <pic:cNvPicPr/>
                   </pic:nvPicPr>
                   <pic:blipFill>
-                    <a:blip r:embed="rId16"/>
+                    <a:blip r:embed="rId17"/>
                     <a:stretch>
                       <a:fillRect/>
                     </a:stretch>
@@ -1146,6 +1220,7 @@
           <w:noProof/>
           <w:lang w:eastAsia="es-CO"/>
         </w:rPr>
+        <w:lastRenderedPageBreak/>
         <w:drawing>
           <wp:inline distT="0" distB="0" distL="0" distR="0" wp14:anchorId="15759AFD" wp14:editId="3286BCF6">
             <wp:extent cx="5612130" cy="3035935"/>
@@ -1162,7 +1237,7 @@
                     <pic:cNvPicPr/>
                   </pic:nvPicPr>
                   <pic:blipFill>
-                    <a:blip r:embed="rId17"/>
+                    <a:blip r:embed="rId18"/>
                     <a:stretch>
                       <a:fillRect/>
                     </a:stretch>
@@ -1229,7 +1304,6 @@
           <w:noProof/>
           <w:lang w:eastAsia="es-CO"/>
         </w:rPr>
-        <w:lastRenderedPageBreak/>
         <w:drawing>
           <wp:inline distT="0" distB="0" distL="0" distR="0" wp14:anchorId="641C8CE8" wp14:editId="5C57998B">
             <wp:extent cx="5612130" cy="3578860"/>
@@ -1246,7 +1320,7 @@
                     <pic:cNvPicPr/>
                   </pic:nvPicPr>
                   <pic:blipFill>
-                    <a:blip r:embed="rId18"/>
+                    <a:blip r:embed="rId19"/>
                     <a:stretch>
                       <a:fillRect/>
                     </a:stretch>
@@ -1625,7 +1699,7 @@
                     <pic:cNvPicPr/>
                   </pic:nvPicPr>
                   <pic:blipFill>
-                    <a:blip r:embed="rId19"/>
+                    <a:blip r:embed="rId20"/>
                     <a:stretch>
                       <a:fillRect/>
                     </a:stretch>
@@ -1676,7 +1750,7 @@
                     <pic:cNvPicPr/>
                   </pic:nvPicPr>
                   <pic:blipFill>
-                    <a:blip r:embed="rId20"/>
+                    <a:blip r:embed="rId21"/>
                     <a:stretch>
                       <a:fillRect/>
                     </a:stretch>
@@ -1769,7 +1843,6 @@
           <w:noProof/>
           <w:lang w:eastAsia="es-CO"/>
         </w:rPr>
-        <w:lastRenderedPageBreak/>
         <w:drawing>
           <wp:inline distT="0" distB="0" distL="0" distR="0" wp14:anchorId="16815BB3" wp14:editId="0C2CE00B">
             <wp:extent cx="5612130" cy="3754755"/>
@@ -1786,7 +1859,7 @@
                     <pic:cNvPicPr/>
                   </pic:nvPicPr>
                   <pic:blipFill>
-                    <a:blip r:embed="rId21"/>
+                    <a:blip r:embed="rId22"/>
                     <a:stretch>
                       <a:fillRect/>
                     </a:stretch>
@@ -1838,7 +1911,7 @@
                     <pic:cNvPicPr/>
                   </pic:nvPicPr>
                   <pic:blipFill>
-                    <a:blip r:embed="rId22"/>
+                    <a:blip r:embed="rId23"/>
                     <a:stretch>
                       <a:fillRect/>
                     </a:stretch>
@@ -1959,7 +2032,7 @@
                     <pic:cNvPicPr/>
                   </pic:nvPicPr>
                   <pic:blipFill>
-                    <a:blip r:embed="rId23"/>
+                    <a:blip r:embed="rId24"/>
                     <a:stretch>
                       <a:fillRect/>
                     </a:stretch>
@@ -2011,7 +2084,7 @@
                     <pic:cNvPicPr/>
                   </pic:nvPicPr>
                   <pic:blipFill>
-                    <a:blip r:embed="rId24"/>
+                    <a:blip r:embed="rId25"/>
                     <a:stretch>
                       <a:fillRect/>
                     </a:stretch>
@@ -2087,7 +2160,7 @@
                     <pic:cNvPicPr/>
                   </pic:nvPicPr>
                   <pic:blipFill>
-                    <a:blip r:embed="rId25"/>
+                    <a:blip r:embed="rId26"/>
                     <a:stretch>
                       <a:fillRect/>
                     </a:stretch>
@@ -2138,7 +2211,7 @@
                     <pic:cNvPicPr/>
                   </pic:nvPicPr>
                   <pic:blipFill>
-                    <a:blip r:embed="rId26"/>
+                    <a:blip r:embed="rId27"/>
                     <a:stretch>
                       <a:fillRect/>
                     </a:stretch>
@@ -2161,13 +2234,19 @@
     </w:p>
     <w:p>
       <w:pPr>
-        <w:rPr>
-          <w:rFonts w:ascii="Times New Roman" w:hAnsi="Times New Roman" w:cs="Times New Roman"/>
-          <w:b/>
-          <w:sz w:val="24"/>
-          <w:szCs w:val="24"/>
-        </w:rPr>
-      </w:pPr>
+        <w:pStyle w:val="Prrafodelista"/>
+        <w:numPr>
+          <w:ilvl w:val="0"/>
+          <w:numId w:val="1"/>
+        </w:numPr>
+        <w:rPr>
+          <w:rFonts w:ascii="Times New Roman" w:hAnsi="Times New Roman" w:cs="Times New Roman"/>
+          <w:b/>
+          <w:sz w:val="24"/>
+          <w:szCs w:val="24"/>
+        </w:rPr>
+      </w:pPr>
+      <w:proofErr w:type="spellStart"/>
       <w:r>
         <w:rPr>
           <w:rFonts w:ascii="Times New Roman" w:hAnsi="Times New Roman" w:cs="Times New Roman"/>
@@ -2176,6 +2255,189 @@
           <w:szCs w:val="24"/>
         </w:rPr>
         <w:lastRenderedPageBreak/>
+        <w:t>SeparaTuTurno</w:t>
+      </w:r>
+      <w:proofErr w:type="spellEnd"/>
+      <w:r>
+        <w:rPr>
+          <w:rFonts w:ascii="Times New Roman" w:hAnsi="Times New Roman" w:cs="Times New Roman"/>
+          <w:b/>
+          <w:sz w:val="24"/>
+          <w:szCs w:val="24"/>
+        </w:rPr>
+        <w:t>:</w:t>
+      </w:r>
+    </w:p>
+    <w:p>
+      <w:pPr>
+        <w:rPr>
+          <w:rFonts w:ascii="Times New Roman" w:hAnsi="Times New Roman" w:cs="Times New Roman"/>
+          <w:b/>
+          <w:sz w:val="24"/>
+          <w:szCs w:val="24"/>
+        </w:rPr>
+      </w:pPr>
+      <w:r>
+        <w:rPr>
+          <w:noProof/>
+          <w:lang w:eastAsia="es-CO"/>
+        </w:rPr>
+        <w:drawing>
+          <wp:inline distT="0" distB="0" distL="0" distR="0" wp14:anchorId="13FA2936" wp14:editId="4A8C4D5C">
+            <wp:extent cx="5612130" cy="1899920"/>
+            <wp:effectExtent l="0" t="0" r="7620" b="5080"/>
+            <wp:docPr id="4" name="Imagen 4"/>
+            <wp:cNvGraphicFramePr>
+              <a:graphicFrameLocks xmlns:a="http://schemas.openxmlformats.org/drawingml/2006/main" noChangeAspect="1"/>
+            </wp:cNvGraphicFramePr>
+            <a:graphic xmlns:a="http://schemas.openxmlformats.org/drawingml/2006/main">
+              <a:graphicData uri="http://schemas.openxmlformats.org/drawingml/2006/picture">
+                <pic:pic xmlns:pic="http://schemas.openxmlformats.org/drawingml/2006/picture">
+                  <pic:nvPicPr>
+                    <pic:cNvPr id="1" name=""/>
+                    <pic:cNvPicPr/>
+                  </pic:nvPicPr>
+                  <pic:blipFill>
+                    <a:blip r:embed="rId28"/>
+                    <a:stretch>
+                      <a:fillRect/>
+                    </a:stretch>
+                  </pic:blipFill>
+                  <pic:spPr>
+                    <a:xfrm>
+                      <a:off x="0" y="0"/>
+                      <a:ext cx="5612130" cy="1899920"/>
+                    </a:xfrm>
+                    <a:prstGeom prst="rect">
+                      <a:avLst/>
+                    </a:prstGeom>
+                  </pic:spPr>
+                </pic:pic>
+              </a:graphicData>
+            </a:graphic>
+          </wp:inline>
+        </w:drawing>
+      </w:r>
+    </w:p>
+    <w:p>
+      <w:pPr>
+        <w:rPr>
+          <w:rFonts w:ascii="Times New Roman" w:hAnsi="Times New Roman" w:cs="Times New Roman"/>
+          <w:b/>
+          <w:sz w:val="24"/>
+          <w:szCs w:val="24"/>
+        </w:rPr>
+      </w:pPr>
+      <w:r>
+        <w:rPr>
+          <w:noProof/>
+          <w:lang w:eastAsia="es-CO"/>
+        </w:rPr>
+        <w:drawing>
+          <wp:inline distT="0" distB="0" distL="0" distR="0" wp14:anchorId="69AEBB36" wp14:editId="65A6B019">
+            <wp:extent cx="5612130" cy="3947795"/>
+            <wp:effectExtent l="0" t="0" r="7620" b="0"/>
+            <wp:docPr id="3" name="Imagen 3"/>
+            <wp:cNvGraphicFramePr>
+              <a:graphicFrameLocks xmlns:a="http://schemas.openxmlformats.org/drawingml/2006/main" noChangeAspect="1"/>
+            </wp:cNvGraphicFramePr>
+            <a:graphic xmlns:a="http://schemas.openxmlformats.org/drawingml/2006/main">
+              <a:graphicData uri="http://schemas.openxmlformats.org/drawingml/2006/picture">
+                <pic:pic xmlns:pic="http://schemas.openxmlformats.org/drawingml/2006/picture">
+                  <pic:nvPicPr>
+                    <pic:cNvPr id="1" name=""/>
+                    <pic:cNvPicPr/>
+                  </pic:nvPicPr>
+                  <pic:blipFill>
+                    <a:blip r:embed="rId29"/>
+                    <a:stretch>
+                      <a:fillRect/>
+                    </a:stretch>
+                  </pic:blipFill>
+                  <pic:spPr>
+                    <a:xfrm>
+                      <a:off x="0" y="0"/>
+                      <a:ext cx="5612130" cy="3947795"/>
+                    </a:xfrm>
+                    <a:prstGeom prst="rect">
+                      <a:avLst/>
+                    </a:prstGeom>
+                  </pic:spPr>
+                </pic:pic>
+              </a:graphicData>
+            </a:graphic>
+          </wp:inline>
+        </w:drawing>
+      </w:r>
+    </w:p>
+    <w:p>
+      <w:pPr>
+        <w:rPr>
+          <w:rFonts w:ascii="Times New Roman" w:hAnsi="Times New Roman" w:cs="Times New Roman"/>
+          <w:b/>
+          <w:sz w:val="24"/>
+          <w:szCs w:val="24"/>
+        </w:rPr>
+      </w:pPr>
+      <w:r>
+        <w:rPr>
+          <w:noProof/>
+          <w:lang w:eastAsia="es-CO"/>
+        </w:rPr>
+        <w:lastRenderedPageBreak/>
+        <w:drawing>
+          <wp:inline distT="0" distB="0" distL="0" distR="0" wp14:anchorId="0E3BEC49" wp14:editId="4579DC85">
+            <wp:extent cx="5612130" cy="3967480"/>
+            <wp:effectExtent l="0" t="0" r="7620" b="0"/>
+            <wp:docPr id="23" name="Imagen 23"/>
+            <wp:cNvGraphicFramePr>
+              <a:graphicFrameLocks xmlns:a="http://schemas.openxmlformats.org/drawingml/2006/main" noChangeAspect="1"/>
+            </wp:cNvGraphicFramePr>
+            <a:graphic xmlns:a="http://schemas.openxmlformats.org/drawingml/2006/main">
+              <a:graphicData uri="http://schemas.openxmlformats.org/drawingml/2006/picture">
+                <pic:pic xmlns:pic="http://schemas.openxmlformats.org/drawingml/2006/picture">
+                  <pic:nvPicPr>
+                    <pic:cNvPr id="1" name=""/>
+                    <pic:cNvPicPr/>
+                  </pic:nvPicPr>
+                  <pic:blipFill>
+                    <a:blip r:embed="rId30"/>
+                    <a:stretch>
+                      <a:fillRect/>
+                    </a:stretch>
+                  </pic:blipFill>
+                  <pic:spPr>
+                    <a:xfrm>
+                      <a:off x="0" y="0"/>
+                      <a:ext cx="5612130" cy="3967480"/>
+                    </a:xfrm>
+                    <a:prstGeom prst="rect">
+                      <a:avLst/>
+                    </a:prstGeom>
+                  </pic:spPr>
+                </pic:pic>
+              </a:graphicData>
+            </a:graphic>
+          </wp:inline>
+        </w:drawing>
+      </w:r>
+    </w:p>
+    <w:p>
+      <w:pPr>
+        <w:rPr>
+          <w:rFonts w:ascii="Times New Roman" w:hAnsi="Times New Roman" w:cs="Times New Roman"/>
+          <w:b/>
+          <w:sz w:val="24"/>
+          <w:szCs w:val="24"/>
+        </w:rPr>
+      </w:pPr>
+      <w:r>
+        <w:rPr>
+          <w:rFonts w:ascii="Times New Roman" w:hAnsi="Times New Roman" w:cs="Times New Roman"/>
+          <w:b/>
+          <w:sz w:val="24"/>
+          <w:szCs w:val="24"/>
+        </w:rPr>
         <w:t>________________________________________________________________________</w:t>
       </w:r>
     </w:p>
@@ -2228,7 +2490,7 @@
                     <pic:cNvPicPr/>
                   </pic:nvPicPr>
                   <pic:blipFill>
-                    <a:blip r:embed="rId27"/>
+                    <a:blip r:embed="rId31"/>
                     <a:stretch>
                       <a:fillRect/>
                     </a:stretch>
@@ -2287,6 +2549,7 @@
           <w:noProof/>
           <w:lang w:eastAsia="es-CO"/>
         </w:rPr>
+        <w:lastRenderedPageBreak/>
         <w:drawing>
           <wp:inline distT="0" distB="0" distL="0" distR="0" wp14:anchorId="673CFD54" wp14:editId="660AA777">
             <wp:extent cx="5612130" cy="3204845"/>
@@ -2303,7 +2566,7 @@
                     <pic:cNvPicPr/>
                   </pic:nvPicPr>
                   <pic:blipFill>
-                    <a:blip r:embed="rId28"/>
+                    <a:blip r:embed="rId32"/>
                     <a:stretch>
                       <a:fillRect/>
                     </a:stretch>
@@ -2338,7 +2601,6 @@
           <w:noProof/>
           <w:lang w:eastAsia="es-CO"/>
         </w:rPr>
-        <w:lastRenderedPageBreak/>
         <w:drawing>
           <wp:inline distT="0" distB="0" distL="0" distR="0" wp14:anchorId="0363D6E1" wp14:editId="15C7D780">
             <wp:extent cx="5612130" cy="3802380"/>
@@ -2355,7 +2617,7 @@
                     <pic:cNvPicPr/>
                   </pic:nvPicPr>
                   <pic:blipFill>
-                    <a:blip r:embed="rId29"/>
+                    <a:blip r:embed="rId33"/>
                     <a:stretch>
                       <a:fillRect/>
                     </a:stretch>
@@ -2390,6 +2652,7 @@
           <w:noProof/>
           <w:lang w:eastAsia="es-CO"/>
         </w:rPr>
+        <w:lastRenderedPageBreak/>
         <w:drawing>
           <wp:inline distT="0" distB="0" distL="0" distR="0" wp14:anchorId="19F207EA" wp14:editId="132D1B0D">
             <wp:extent cx="5612130" cy="3432810"/>
@@ -2406,7 +2669,7 @@
                     <pic:cNvPicPr/>
                   </pic:nvPicPr>
                   <pic:blipFill>
-                    <a:blip r:embed="rId30"/>
+                    <a:blip r:embed="rId34"/>
                     <a:stretch>
                       <a:fillRect/>
                     </a:stretch>
@@ -2441,7 +2704,6 @@
           <w:noProof/>
           <w:lang w:eastAsia="es-CO"/>
         </w:rPr>
-        <w:lastRenderedPageBreak/>
         <w:drawing>
           <wp:inline distT="0" distB="0" distL="0" distR="0" wp14:anchorId="3713F4B1" wp14:editId="2D165B2E">
             <wp:extent cx="5612130" cy="2153285"/>
@@ -2458,7 +2720,7 @@
                     <pic:cNvPicPr/>
                   </pic:nvPicPr>
                   <pic:blipFill>
-                    <a:blip r:embed="rId31"/>
+                    <a:blip r:embed="rId35"/>
                     <a:stretch>
                       <a:fillRect/>
                     </a:stretch>
@@ -2493,6 +2755,7 @@
           <w:noProof/>
           <w:lang w:eastAsia="es-CO"/>
         </w:rPr>
+        <w:lastRenderedPageBreak/>
         <w:drawing>
           <wp:inline distT="0" distB="0" distL="0" distR="0" wp14:anchorId="0C37A682" wp14:editId="60C81F6E">
             <wp:extent cx="5612130" cy="3330575"/>
@@ -2509,7 +2772,7 @@
                     <pic:cNvPicPr/>
                   </pic:nvPicPr>
                   <pic:blipFill>
-                    <a:blip r:embed="rId32"/>
+                    <a:blip r:embed="rId36"/>
                     <a:stretch>
                       <a:fillRect/>
                     </a:stretch>
@@ -2649,24 +2912,24 @@
           <w:sz w:val="24"/>
           <w:szCs w:val="24"/>
         </w:rPr>
+        <w:t>Clientes:</w:t>
+      </w:r>
+    </w:p>
+    <w:p>
+      <w:pPr>
+        <w:rPr>
+          <w:rFonts w:ascii="Times New Roman" w:hAnsi="Times New Roman" w:cs="Times New Roman"/>
+          <w:b/>
+          <w:sz w:val="24"/>
+          <w:szCs w:val="24"/>
+        </w:rPr>
+      </w:pPr>
+      <w:r>
+        <w:rPr>
+          <w:noProof/>
+          <w:lang w:eastAsia="es-CO"/>
+        </w:rPr>
         <w:lastRenderedPageBreak/>
-        <w:t>Clientes:</w:t>
-      </w:r>
-    </w:p>
-    <w:p>
-      <w:pPr>
-        <w:rPr>
-          <w:rFonts w:ascii="Times New Roman" w:hAnsi="Times New Roman" w:cs="Times New Roman"/>
-          <w:b/>
-          <w:sz w:val="24"/>
-          <w:szCs w:val="24"/>
-        </w:rPr>
-      </w:pPr>
-      <w:r>
-        <w:rPr>
-          <w:noProof/>
-          <w:lang w:eastAsia="es-CO"/>
-        </w:rPr>
         <w:drawing>
           <wp:inline distT="0" distB="0" distL="0" distR="0" wp14:anchorId="2AA43FE2" wp14:editId="33E3B4F6">
             <wp:extent cx="5612130" cy="2440940"/>
@@ -2683,7 +2946,7 @@
                     <pic:cNvPicPr/>
                   </pic:nvPicPr>
                   <pic:blipFill>
-                    <a:blip r:embed="rId33"/>
+                    <a:blip r:embed="rId37"/>
                     <a:stretch>
                       <a:fillRect/>
                     </a:stretch>
@@ -2734,7 +2997,7 @@
                     <pic:cNvPicPr/>
                   </pic:nvPicPr>
                   <pic:blipFill>
-                    <a:blip r:embed="rId34"/>
+                    <a:blip r:embed="rId38"/>
                     <a:stretch>
                       <a:fillRect/>
                     </a:stretch>
@@ -2786,7 +3049,7 @@
                     <pic:cNvPicPr/>
                   </pic:nvPicPr>
                   <pic:blipFill>
-                    <a:blip r:embed="rId35"/>
+                    <a:blip r:embed="rId39"/>
                     <a:stretch>
                       <a:fillRect/>
                     </a:stretch>
@@ -2837,7 +3100,7 @@
                     <pic:cNvPicPr/>
                   </pic:nvPicPr>
                   <pic:blipFill>
-                    <a:blip r:embed="rId36"/>
+                    <a:blip r:embed="rId40"/>
                     <a:stretch>
                       <a:fillRect/>
                     </a:stretch>
@@ -2889,7 +3152,7 @@
                     <pic:cNvPicPr/>
                   </pic:nvPicPr>
                   <pic:blipFill>
-                    <a:blip r:embed="rId37"/>
+                    <a:blip r:embed="rId41"/>
                     <a:stretch>
                       <a:fillRect/>
                     </a:stretch>
@@ -2974,7 +3237,7 @@
                     <pic:cNvPicPr/>
                   </pic:nvPicPr>
                   <pic:blipFill>
-                    <a:blip r:embed="rId38"/>
+                    <a:blip r:embed="rId42"/>
                     <a:stretch>
                       <a:fillRect/>
                     </a:stretch>
@@ -3026,7 +3289,7 @@
                     <pic:cNvPicPr/>
                   </pic:nvPicPr>
                   <pic:blipFill>
-                    <a:blip r:embed="rId39"/>
+                    <a:blip r:embed="rId43"/>
                     <a:stretch>
                       <a:fillRect/>
                     </a:stretch>
@@ -3077,7 +3340,7 @@
                     <pic:cNvPicPr/>
                   </pic:nvPicPr>
                   <pic:blipFill>
-                    <a:blip r:embed="rId40"/>
+                    <a:blip r:embed="rId44"/>
                     <a:stretch>
                       <a:fillRect/>
                     </a:stretch>
@@ -3128,7 +3391,7 @@
                     <pic:cNvPicPr/>
                   </pic:nvPicPr>
                   <pic:blipFill>
-                    <a:blip r:embed="rId41"/>
+                    <a:blip r:embed="rId45"/>
                     <a:stretch>
                       <a:fillRect/>
                     </a:stretch>
@@ -3180,7 +3443,7 @@
                     <pic:cNvPicPr/>
                   </pic:nvPicPr>
                   <pic:blipFill>
-                    <a:blip r:embed="rId42"/>
+                    <a:blip r:embed="rId46"/>
                     <a:stretch>
                       <a:fillRect/>
                     </a:stretch>
@@ -3203,6 +3466,184 @@
     </w:p>
     <w:p>
       <w:pPr>
+        <w:pStyle w:val="Prrafodelista"/>
+        <w:numPr>
+          <w:ilvl w:val="0"/>
+          <w:numId w:val="1"/>
+        </w:numPr>
+        <w:rPr>
+          <w:rFonts w:ascii="Times New Roman" w:hAnsi="Times New Roman" w:cs="Times New Roman"/>
+          <w:b/>
+          <w:sz w:val="24"/>
+          <w:szCs w:val="24"/>
+        </w:rPr>
+      </w:pPr>
+      <w:r>
+        <w:rPr>
+          <w:rFonts w:ascii="Times New Roman" w:hAnsi="Times New Roman" w:cs="Times New Roman"/>
+          <w:b/>
+          <w:sz w:val="24"/>
+          <w:szCs w:val="24"/>
+        </w:rPr>
+        <w:t>Separa tu turno:</w:t>
+      </w:r>
+    </w:p>
+    <w:p>
+      <w:pPr>
+        <w:rPr>
+          <w:rFonts w:ascii="Times New Roman" w:hAnsi="Times New Roman" w:cs="Times New Roman"/>
+          <w:b/>
+          <w:sz w:val="24"/>
+          <w:szCs w:val="24"/>
+        </w:rPr>
+      </w:pPr>
+      <w:r>
+        <w:rPr>
+          <w:noProof/>
+          <w:lang w:eastAsia="es-CO"/>
+        </w:rPr>
+        <w:drawing>
+          <wp:inline distT="0" distB="0" distL="0" distR="0" wp14:anchorId="0D4F2A14" wp14:editId="477BDB0E">
+            <wp:extent cx="5612130" cy="3823335"/>
+            <wp:effectExtent l="0" t="0" r="7620" b="5715"/>
+            <wp:docPr id="24" name="Imagen 24"/>
+            <wp:cNvGraphicFramePr>
+              <a:graphicFrameLocks xmlns:a="http://schemas.openxmlformats.org/drawingml/2006/main" noChangeAspect="1"/>
+            </wp:cNvGraphicFramePr>
+            <a:graphic xmlns:a="http://schemas.openxmlformats.org/drawingml/2006/main">
+              <a:graphicData uri="http://schemas.openxmlformats.org/drawingml/2006/picture">
+                <pic:pic xmlns:pic="http://schemas.openxmlformats.org/drawingml/2006/picture">
+                  <pic:nvPicPr>
+                    <pic:cNvPr id="1" name=""/>
+                    <pic:cNvPicPr/>
+                  </pic:nvPicPr>
+                  <pic:blipFill>
+                    <a:blip r:embed="rId47"/>
+                    <a:stretch>
+                      <a:fillRect/>
+                    </a:stretch>
+                  </pic:blipFill>
+                  <pic:spPr>
+                    <a:xfrm>
+                      <a:off x="0" y="0"/>
+                      <a:ext cx="5612130" cy="3823335"/>
+                    </a:xfrm>
+                    <a:prstGeom prst="rect">
+                      <a:avLst/>
+                    </a:prstGeom>
+                  </pic:spPr>
+                </pic:pic>
+              </a:graphicData>
+            </a:graphic>
+          </wp:inline>
+        </w:drawing>
+      </w:r>
+    </w:p>
+    <w:p>
+      <w:pPr>
+        <w:rPr>
+          <w:rFonts w:ascii="Times New Roman" w:hAnsi="Times New Roman" w:cs="Times New Roman"/>
+          <w:b/>
+          <w:sz w:val="24"/>
+          <w:szCs w:val="24"/>
+        </w:rPr>
+      </w:pPr>
+      <w:r>
+        <w:rPr>
+          <w:noProof/>
+          <w:lang w:eastAsia="es-CO"/>
+        </w:rPr>
+        <w:lastRenderedPageBreak/>
+        <w:drawing>
+          <wp:inline distT="0" distB="0" distL="0" distR="0" wp14:anchorId="52E68B75" wp14:editId="79607784">
+            <wp:extent cx="5612130" cy="3748405"/>
+            <wp:effectExtent l="0" t="0" r="7620" b="4445"/>
+            <wp:docPr id="25" name="Imagen 25"/>
+            <wp:cNvGraphicFramePr>
+              <a:graphicFrameLocks xmlns:a="http://schemas.openxmlformats.org/drawingml/2006/main" noChangeAspect="1"/>
+            </wp:cNvGraphicFramePr>
+            <a:graphic xmlns:a="http://schemas.openxmlformats.org/drawingml/2006/main">
+              <a:graphicData uri="http://schemas.openxmlformats.org/drawingml/2006/picture">
+                <pic:pic xmlns:pic="http://schemas.openxmlformats.org/drawingml/2006/picture">
+                  <pic:nvPicPr>
+                    <pic:cNvPr id="1" name=""/>
+                    <pic:cNvPicPr/>
+                  </pic:nvPicPr>
+                  <pic:blipFill>
+                    <a:blip r:embed="rId48"/>
+                    <a:stretch>
+                      <a:fillRect/>
+                    </a:stretch>
+                  </pic:blipFill>
+                  <pic:spPr>
+                    <a:xfrm>
+                      <a:off x="0" y="0"/>
+                      <a:ext cx="5612130" cy="3748405"/>
+                    </a:xfrm>
+                    <a:prstGeom prst="rect">
+                      <a:avLst/>
+                    </a:prstGeom>
+                  </pic:spPr>
+                </pic:pic>
+              </a:graphicData>
+            </a:graphic>
+          </wp:inline>
+        </w:drawing>
+      </w:r>
+    </w:p>
+    <w:p>
+      <w:pPr>
+        <w:rPr>
+          <w:rFonts w:ascii="Times New Roman" w:hAnsi="Times New Roman" w:cs="Times New Roman"/>
+          <w:b/>
+          <w:sz w:val="24"/>
+          <w:szCs w:val="24"/>
+        </w:rPr>
+      </w:pPr>
+      <w:r>
+        <w:rPr>
+          <w:noProof/>
+          <w:lang w:eastAsia="es-CO"/>
+        </w:rPr>
+        <w:drawing>
+          <wp:inline distT="0" distB="0" distL="0" distR="0" wp14:anchorId="684576A0" wp14:editId="42388C4D">
+            <wp:extent cx="5612130" cy="3063875"/>
+            <wp:effectExtent l="0" t="0" r="7620" b="3175"/>
+            <wp:docPr id="26" name="Imagen 26"/>
+            <wp:cNvGraphicFramePr>
+              <a:graphicFrameLocks xmlns:a="http://schemas.openxmlformats.org/drawingml/2006/main" noChangeAspect="1"/>
+            </wp:cNvGraphicFramePr>
+            <a:graphic xmlns:a="http://schemas.openxmlformats.org/drawingml/2006/main">
+              <a:graphicData uri="http://schemas.openxmlformats.org/drawingml/2006/picture">
+                <pic:pic xmlns:pic="http://schemas.openxmlformats.org/drawingml/2006/picture">
+                  <pic:nvPicPr>
+                    <pic:cNvPr id="1" name=""/>
+                    <pic:cNvPicPr/>
+                  </pic:nvPicPr>
+                  <pic:blipFill>
+                    <a:blip r:embed="rId49"/>
+                    <a:stretch>
+                      <a:fillRect/>
+                    </a:stretch>
+                  </pic:blipFill>
+                  <pic:spPr>
+                    <a:xfrm>
+                      <a:off x="0" y="0"/>
+                      <a:ext cx="5612130" cy="3063875"/>
+                    </a:xfrm>
+                    <a:prstGeom prst="rect">
+                      <a:avLst/>
+                    </a:prstGeom>
+                  </pic:spPr>
+                </pic:pic>
+              </a:graphicData>
+            </a:graphic>
+          </wp:inline>
+        </w:drawing>
+      </w:r>
+    </w:p>
+    <w:p>
+      <w:pPr>
         <w:rPr>
           <w:rFonts w:ascii="Times New Roman" w:hAnsi="Times New Roman" w:cs="Times New Roman"/>
           <w:b/>
@@ -3219,8 +3660,6 @@
         </w:rPr>
         <w:t>_________________________________________________________________________</w:t>
       </w:r>
-      <w:bookmarkStart w:id="0" w:name="_GoBack"/>
-      <w:bookmarkEnd w:id="0"/>
     </w:p>
     <w:p>
       <w:pPr>
@@ -3255,6 +3694,7 @@
           <w:noProof/>
           <w:lang w:eastAsia="es-CO"/>
         </w:rPr>
+        <w:lastRenderedPageBreak/>
         <w:drawing>
           <wp:inline distT="0" distB="0" distL="0" distR="0" wp14:anchorId="0F0FBD2D" wp14:editId="4C3F7BC9">
             <wp:extent cx="3924300" cy="1504950"/>
@@ -3271,7 +3711,7 @@
                     <pic:cNvPicPr/>
                   </pic:nvPicPr>
                   <pic:blipFill>
-                    <a:blip r:embed="rId43"/>
+                    <a:blip r:embed="rId50"/>
                     <a:stretch>
                       <a:fillRect/>
                     </a:stretch>
@@ -3330,7 +3770,6 @@
           <w:noProof/>
           <w:lang w:eastAsia="es-CO"/>
         </w:rPr>
-        <w:lastRenderedPageBreak/>
         <w:drawing>
           <wp:inline distT="0" distB="0" distL="0" distR="0" wp14:anchorId="269A609A" wp14:editId="2F806594">
             <wp:extent cx="5612130" cy="3009265"/>
@@ -3347,7 +3786,7 @@
                     <pic:cNvPicPr/>
                   </pic:nvPicPr>
                   <pic:blipFill>
-                    <a:blip r:embed="rId44"/>
+                    <a:blip r:embed="rId51"/>
                     <a:stretch>
                       <a:fillRect/>
                     </a:stretch>
@@ -3392,6 +3831,7 @@
           <w:noProof/>
           <w:lang w:eastAsia="es-CO"/>
         </w:rPr>
+        <w:lastRenderedPageBreak/>
         <w:drawing>
           <wp:inline distT="0" distB="0" distL="0" distR="0" wp14:anchorId="11FE332A" wp14:editId="488B6F63">
             <wp:extent cx="5612130" cy="3712210"/>
@@ -3408,7 +3848,7 @@
                     <pic:cNvPicPr/>
                   </pic:nvPicPr>
                   <pic:blipFill>
-                    <a:blip r:embed="rId45"/>
+                    <a:blip r:embed="rId52"/>
                     <a:stretch>
                       <a:fillRect/>
                     </a:stretch>
@@ -3443,7 +3883,6 @@
           <w:noProof/>
           <w:lang w:eastAsia="es-CO"/>
         </w:rPr>
-        <w:lastRenderedPageBreak/>
         <w:drawing>
           <wp:inline distT="0" distB="0" distL="0" distR="0" wp14:anchorId="6394CB77" wp14:editId="2D326B8A">
             <wp:extent cx="5612130" cy="3039745"/>
@@ -3460,7 +3899,7 @@
                     <pic:cNvPicPr/>
                   </pic:nvPicPr>
                   <pic:blipFill>
-                    <a:blip r:embed="rId46"/>
+                    <a:blip r:embed="rId53"/>
                     <a:stretch>
                       <a:fillRect/>
                     </a:stretch>
@@ -3545,7 +3984,7 @@
                     <pic:cNvPicPr/>
                   </pic:nvPicPr>
                   <pic:blipFill>
-                    <a:blip r:embed="rId47"/>
+                    <a:blip r:embed="rId54"/>
                     <a:stretch>
                       <a:fillRect/>
                     </a:stretch>
@@ -3597,7 +4036,7 @@
                     <pic:cNvPicPr/>
                   </pic:nvPicPr>
                   <pic:blipFill>
-                    <a:blip r:embed="rId48"/>
+                    <a:blip r:embed="rId55"/>
                     <a:stretch>
                       <a:fillRect/>
                     </a:stretch>
@@ -3648,7 +4087,7 @@
                     <pic:cNvPicPr/>
                   </pic:nvPicPr>
                   <pic:blipFill>
-                    <a:blip r:embed="rId49"/>
+                    <a:blip r:embed="rId56"/>
                     <a:stretch>
                       <a:fillRect/>
                     </a:stretch>
@@ -3724,7 +4163,7 @@
                     <pic:cNvPicPr/>
                   </pic:nvPicPr>
                   <pic:blipFill>
-                    <a:blip r:embed="rId50"/>
+                    <a:blip r:embed="rId57"/>
                     <a:stretch>
                       <a:fillRect/>
                     </a:stretch>
@@ -3776,7 +4215,7 @@
                     <pic:cNvPicPr/>
                   </pic:nvPicPr>
                   <pic:blipFill>
-                    <a:blip r:embed="rId51"/>
+                    <a:blip r:embed="rId58"/>
                     <a:stretch>
                       <a:fillRect/>
                     </a:stretch>
@@ -3827,7 +4266,7 @@
                     <pic:cNvPicPr/>
                   </pic:nvPicPr>
                   <pic:blipFill>
-                    <a:blip r:embed="rId52"/>
+                    <a:blip r:embed="rId59"/>
                     <a:stretch>
                       <a:fillRect/>
                     </a:stretch>
@@ -3847,6 +4286,187 @@
           </wp:inline>
         </w:drawing>
       </w:r>
+    </w:p>
+    <w:p>
+      <w:pPr>
+        <w:pStyle w:val="Prrafodelista"/>
+        <w:numPr>
+          <w:ilvl w:val="0"/>
+          <w:numId w:val="1"/>
+        </w:numPr>
+        <w:rPr>
+          <w:rFonts w:ascii="Times New Roman" w:hAnsi="Times New Roman" w:cs="Times New Roman"/>
+          <w:b/>
+          <w:sz w:val="24"/>
+          <w:szCs w:val="24"/>
+        </w:rPr>
+      </w:pPr>
+      <w:r>
+        <w:rPr>
+          <w:rFonts w:ascii="Times New Roman" w:hAnsi="Times New Roman" w:cs="Times New Roman"/>
+          <w:b/>
+          <w:sz w:val="24"/>
+          <w:szCs w:val="24"/>
+        </w:rPr>
+        <w:t>Separa tu turno:</w:t>
+      </w:r>
+    </w:p>
+    <w:p>
+      <w:pPr>
+        <w:rPr>
+          <w:rFonts w:ascii="Times New Roman" w:hAnsi="Times New Roman" w:cs="Times New Roman"/>
+          <w:b/>
+          <w:sz w:val="24"/>
+          <w:szCs w:val="24"/>
+        </w:rPr>
+      </w:pPr>
+      <w:r>
+        <w:rPr>
+          <w:noProof/>
+          <w:lang w:eastAsia="es-CO"/>
+        </w:rPr>
+        <w:lastRenderedPageBreak/>
+        <w:drawing>
+          <wp:inline distT="0" distB="0" distL="0" distR="0" wp14:anchorId="54D7D790" wp14:editId="74B23A10">
+            <wp:extent cx="5612130" cy="4039235"/>
+            <wp:effectExtent l="0" t="0" r="7620" b="0"/>
+            <wp:docPr id="27" name="Imagen 27"/>
+            <wp:cNvGraphicFramePr>
+              <a:graphicFrameLocks xmlns:a="http://schemas.openxmlformats.org/drawingml/2006/main" noChangeAspect="1"/>
+            </wp:cNvGraphicFramePr>
+            <a:graphic xmlns:a="http://schemas.openxmlformats.org/drawingml/2006/main">
+              <a:graphicData uri="http://schemas.openxmlformats.org/drawingml/2006/picture">
+                <pic:pic xmlns:pic="http://schemas.openxmlformats.org/drawingml/2006/picture">
+                  <pic:nvPicPr>
+                    <pic:cNvPr id="1" name=""/>
+                    <pic:cNvPicPr/>
+                  </pic:nvPicPr>
+                  <pic:blipFill>
+                    <a:blip r:embed="rId60"/>
+                    <a:stretch>
+                      <a:fillRect/>
+                    </a:stretch>
+                  </pic:blipFill>
+                  <pic:spPr>
+                    <a:xfrm>
+                      <a:off x="0" y="0"/>
+                      <a:ext cx="5612130" cy="4039235"/>
+                    </a:xfrm>
+                    <a:prstGeom prst="rect">
+                      <a:avLst/>
+                    </a:prstGeom>
+                  </pic:spPr>
+                </pic:pic>
+              </a:graphicData>
+            </a:graphic>
+          </wp:inline>
+        </w:drawing>
+      </w:r>
+    </w:p>
+    <w:p>
+      <w:pPr>
+        <w:rPr>
+          <w:rFonts w:ascii="Times New Roman" w:hAnsi="Times New Roman" w:cs="Times New Roman"/>
+          <w:b/>
+          <w:sz w:val="24"/>
+          <w:szCs w:val="24"/>
+        </w:rPr>
+      </w:pPr>
+      <w:r>
+        <w:rPr>
+          <w:noProof/>
+          <w:lang w:eastAsia="es-CO"/>
+        </w:rPr>
+        <w:drawing>
+          <wp:inline distT="0" distB="0" distL="0" distR="0" wp14:anchorId="594D0A13" wp14:editId="6FF0A93F">
+            <wp:extent cx="5612130" cy="3815715"/>
+            <wp:effectExtent l="0" t="0" r="7620" b="0"/>
+            <wp:docPr id="28" name="Imagen 28"/>
+            <wp:cNvGraphicFramePr>
+              <a:graphicFrameLocks xmlns:a="http://schemas.openxmlformats.org/drawingml/2006/main" noChangeAspect="1"/>
+            </wp:cNvGraphicFramePr>
+            <a:graphic xmlns:a="http://schemas.openxmlformats.org/drawingml/2006/main">
+              <a:graphicData uri="http://schemas.openxmlformats.org/drawingml/2006/picture">
+                <pic:pic xmlns:pic="http://schemas.openxmlformats.org/drawingml/2006/picture">
+                  <pic:nvPicPr>
+                    <pic:cNvPr id="1" name=""/>
+                    <pic:cNvPicPr/>
+                  </pic:nvPicPr>
+                  <pic:blipFill>
+                    <a:blip r:embed="rId61"/>
+                    <a:stretch>
+                      <a:fillRect/>
+                    </a:stretch>
+                  </pic:blipFill>
+                  <pic:spPr>
+                    <a:xfrm>
+                      <a:off x="0" y="0"/>
+                      <a:ext cx="5612130" cy="3815715"/>
+                    </a:xfrm>
+                    <a:prstGeom prst="rect">
+                      <a:avLst/>
+                    </a:prstGeom>
+                  </pic:spPr>
+                </pic:pic>
+              </a:graphicData>
+            </a:graphic>
+          </wp:inline>
+        </w:drawing>
+      </w:r>
+    </w:p>
+    <w:p>
+      <w:pPr>
+        <w:rPr>
+          <w:rFonts w:ascii="Times New Roman" w:hAnsi="Times New Roman" w:cs="Times New Roman"/>
+          <w:b/>
+          <w:sz w:val="24"/>
+          <w:szCs w:val="24"/>
+        </w:rPr>
+      </w:pPr>
+      <w:r>
+        <w:rPr>
+          <w:noProof/>
+          <w:lang w:eastAsia="es-CO"/>
+        </w:rPr>
+        <w:lastRenderedPageBreak/>
+        <w:drawing>
+          <wp:inline distT="0" distB="0" distL="0" distR="0" wp14:anchorId="4E715AB4" wp14:editId="6B1CA81C">
+            <wp:extent cx="5612130" cy="3775075"/>
+            <wp:effectExtent l="0" t="0" r="7620" b="0"/>
+            <wp:docPr id="29" name="Imagen 29"/>
+            <wp:cNvGraphicFramePr>
+              <a:graphicFrameLocks xmlns:a="http://schemas.openxmlformats.org/drawingml/2006/main" noChangeAspect="1"/>
+            </wp:cNvGraphicFramePr>
+            <a:graphic xmlns:a="http://schemas.openxmlformats.org/drawingml/2006/main">
+              <a:graphicData uri="http://schemas.openxmlformats.org/drawingml/2006/picture">
+                <pic:pic xmlns:pic="http://schemas.openxmlformats.org/drawingml/2006/picture">
+                  <pic:nvPicPr>
+                    <pic:cNvPr id="1" name=""/>
+                    <pic:cNvPicPr/>
+                  </pic:nvPicPr>
+                  <pic:blipFill>
+                    <a:blip r:embed="rId62"/>
+                    <a:stretch>
+                      <a:fillRect/>
+                    </a:stretch>
+                  </pic:blipFill>
+                  <pic:spPr>
+                    <a:xfrm>
+                      <a:off x="0" y="0"/>
+                      <a:ext cx="5612130" cy="3775075"/>
+                    </a:xfrm>
+                    <a:prstGeom prst="rect">
+                      <a:avLst/>
+                    </a:prstGeom>
+                  </pic:spPr>
+                </pic:pic>
+              </a:graphicData>
+            </a:graphic>
+          </wp:inline>
+        </w:drawing>
+      </w:r>
+      <w:bookmarkStart w:id="0" w:name="_GoBack"/>
+      <w:bookmarkEnd w:id="0"/>
     </w:p>
     <w:p>
       <w:pPr>
@@ -3873,7 +4493,7 @@
   <w:abstractNum w:abstractNumId="0" w15:restartNumberingAfterBreak="0">
     <w:nsid w:val="3F5F539C"/>
     <w:multiLevelType w:val="hybridMultilevel"/>
-    <w:tmpl w:val="BECAC82A"/>
+    <w:tmpl w:val="47C48676"/>
     <w:lvl w:ilvl="0" w:tplc="240A0001">
       <w:start w:val="1"/>
       <w:numFmt w:val="bullet"/>

</xml_diff>